<commit_message>
fixes curse word filter adds new database for the new markers
</commit_message>
<xml_diff>
--- a/debug/GrammAR Debug English Curse Words.docx
+++ b/debug/GrammAR Debug English Curse Words.docx
@@ -153,12 +153,6 @@
             </wp14:sizeRelV>
           </wp:anchor>
         </w:drawing>
-      </w:r>
-      <w:r>
-        <w:rPr>
-          <w:lang w:val="en-US"/>
-        </w:rPr>
-        <w:t xml:space="preserve"> </w:t>
       </w:r>
       <w:r>
         <w:rPr>

</xml_diff>